<commit_message>
majdnem kesz backend dokumentcio
</commit_message>
<xml_diff>
--- a/Egyéb/Dokumentacio PPP.docx
+++ b/Egyéb/Dokumentacio PPP.docx
@@ -66,6 +66,7 @@
     <w:p>
       <w:pPr>
         <w:pStyle w:val="SubtitleA"/>
+        <w:spacing w:after="1800"/>
       </w:pPr>
       <w:r>
         <w:t>Pet Paradise Állatmenhely Honlapja</w:t>
@@ -73,91 +74,96 @@
     </w:p>
     <w:p>
       <w:pPr>
+        <w:pStyle w:val="SubtitleA"/>
         <w:tabs>
-          <w:tab w:val="left" w:pos="5103"/>
+          <w:tab w:val="left" w:pos="4962"/>
         </w:tabs>
-      </w:pPr>
-      <w:r>
-        <w:rPr>
-          <w:lang w:val="de-DE"/>
-        </w:rPr>
-        <w:lastRenderedPageBreak/>
+        <w:spacing w:after="240"/>
+        <w:jc w:val="left"/>
+        <w:rPr>
+          <w:sz w:val="22"/>
+          <w:szCs w:val="22"/>
+          <w:lang w:val="de-DE"/>
+        </w:rPr>
+      </w:pPr>
+      <w:r>
+        <w:rPr>
+          <w:sz w:val="22"/>
+          <w:szCs w:val="22"/>
+          <w:lang w:val="de-DE"/>
+        </w:rPr>
         <w:t>A csoport tagjai:</w:t>
       </w:r>
       <w:r>
         <w:rPr>
+          <w:sz w:val="22"/>
+          <w:szCs w:val="22"/>
           <w:lang w:val="de-DE"/>
         </w:rPr>
         <w:tab/>
       </w:r>
       <w:r>
         <w:rPr>
+          <w:sz w:val="22"/>
+          <w:szCs w:val="22"/>
+          <w:lang w:val="de-DE"/>
+        </w:rPr>
+        <w:t>K</w:t>
+      </w:r>
+      <w:r>
+        <w:rPr>
+          <w:sz w:val="22"/>
+          <w:szCs w:val="22"/>
+          <w:lang w:val="fr-FR"/>
+        </w:rPr>
+        <w:t>é</w:t>
+      </w:r>
+      <w:r>
+        <w:rPr>
+          <w:sz w:val="22"/>
+          <w:szCs w:val="22"/>
+          <w:lang w:val="de-DE"/>
+        </w:rPr>
+        <w:t>szítette:</w:t>
+      </w:r>
+    </w:p>
+    <w:p>
+      <w:pPr>
+        <w:tabs>
+          <w:tab w:val="left" w:pos="4962"/>
+        </w:tabs>
+        <w:rPr>
+          <w:lang w:val="de-DE"/>
+        </w:rPr>
+      </w:pPr>
+      <w:r>
+        <w:rPr>
+          <w:lang w:val="de-DE"/>
+        </w:rPr>
+        <w:t xml:space="preserve">Kasza Katalin Eszter </w:t>
+      </w:r>
+      <w:r>
+        <w:rPr>
           <w:lang w:val="de-DE"/>
         </w:rPr>
         <w:tab/>
-      </w:r>
-      <w:r>
-        <w:rPr>
-          <w:lang w:val="de-DE"/>
-        </w:rPr>
-        <w:tab/>
-        <w:t>K</w:t>
-      </w:r>
-      <w:r>
-        <w:rPr>
-          <w:lang w:val="fr-FR"/>
-        </w:rPr>
-        <w:t>é</w:t>
-      </w:r>
-      <w:r>
-        <w:rPr>
-          <w:lang w:val="de-DE"/>
-        </w:rPr>
-        <w:t>szítette:</w:t>
+        <w:t>Kasza Katalin Eszte</w:t>
       </w:r>
     </w:p>
     <w:p>
       <w:pPr>
         <w:tabs>
-          <w:tab w:val="left" w:pos="6096"/>
+          <w:tab w:val="left" w:pos="4962"/>
         </w:tabs>
-        <w:ind w:left="1701"/>
-        <w:rPr>
-          <w:lang w:val="de-DE"/>
-        </w:rPr>
-      </w:pPr>
-      <w:r>
-        <w:rPr>
-          <w:lang w:val="de-DE"/>
-        </w:rPr>
-        <w:t>Bécsi Adél és Kasza Katalin Eszter</w:t>
-      </w:r>
-      <w:r>
-        <w:rPr>
-          <w:lang w:val="de-DE"/>
-        </w:rPr>
-        <w:tab/>
-      </w:r>
-      <w:r>
-        <w:rPr>
-          <w:lang w:val="de-DE"/>
-        </w:rPr>
-        <w:tab/>
-        <w:t>Kasza Katalin Eszter</w:t>
-      </w:r>
-    </w:p>
-    <w:p>
-      <w:pPr>
-        <w:tabs>
-          <w:tab w:val="left" w:pos="6096"/>
-        </w:tabs>
-        <w:ind w:left="1701"/>
-      </w:pPr>
-      <w:r>
-        <w:rPr>
-          <w:lang w:val="de-DE"/>
-        </w:rPr>
-        <w:tab/>
+        <w:rPr>
+          <w:lang w:val="de-DE"/>
+        </w:rPr>
+      </w:pPr>
+      <w:r>
+        <w:rPr>
+          <w:lang w:val="de-DE"/>
+        </w:rPr>
+        <w:t>Bécsi Adél</w:t>
       </w:r>
       <w:r>
         <w:rPr>
@@ -169,23 +175,62 @@
     </w:p>
     <w:p>
       <w:pPr>
+        <w:spacing w:after="0" w:line="240" w:lineRule="auto"/>
+        <w:ind w:firstLine="0"/>
+        <w:rPr>
+          <w:lang w:val="de-DE"/>
+        </w:rPr>
+      </w:pPr>
+      <w:r>
+        <w:rPr>
+          <w:lang w:val="de-DE"/>
+        </w:rPr>
+        <w:br w:type="page"/>
+      </w:r>
+    </w:p>
+    <w:p>
+      <w:pPr>
         <w:tabs>
-          <w:tab w:val="left" w:pos="6096"/>
+          <w:tab w:val="left" w:pos="4962"/>
         </w:tabs>
-        <w:ind w:left="1701"/>
-      </w:pPr>
-      <w:r>
-        <w:tab/>
-      </w:r>
-      <w:r>
-        <w:tab/>
-      </w:r>
-    </w:p>
-    <w:p>
-      <w:pPr>
-        <w:pStyle w:val="Tartalomjegyzkcmsora"/>
-      </w:pPr>
-      <w:r>
+        <w:rPr>
+          <w:rFonts w:ascii="Cambria" w:hAnsi="Cambria"/>
+          <w:b/>
+          <w:bCs/>
+          <w:i/>
+          <w:iCs/>
+          <w:color w:val="4F6228"/>
+          <w:spacing w:val="15"/>
+          <w:sz w:val="56"/>
+          <w:szCs w:val="56"/>
+          <w:u w:color="4F6228"/>
+          <w:lang w:val="da-DK"/>
+          <w14:textOutline w14:w="0" w14:cap="rnd" w14:cmpd="sng" w14:algn="ctr">
+            <w14:noFill/>
+            <w14:prstDash w14:val="solid"/>
+            <w14:bevel/>
+          </w14:textOutline>
+        </w:rPr>
+      </w:pPr>
+      <w:r>
+        <w:rPr>
+          <w:rFonts w:ascii="Cambria" w:hAnsi="Cambria"/>
+          <w:b/>
+          <w:bCs/>
+          <w:i/>
+          <w:iCs/>
+          <w:color w:val="4F6228"/>
+          <w:spacing w:val="15"/>
+          <w:sz w:val="56"/>
+          <w:szCs w:val="56"/>
+          <w:u w:color="4F6228"/>
+          <w:lang w:val="da-DK"/>
+          <w14:textOutline w14:w="0" w14:cap="rnd" w14:cmpd="sng" w14:algn="ctr">
+            <w14:noFill/>
+            <w14:prstDash w14:val="solid"/>
+            <w14:bevel/>
+          </w14:textOutline>
+        </w:rPr>
         <w:lastRenderedPageBreak/>
         <w:t>Tartalom</w:t>
       </w:r>
@@ -983,7 +1028,6 @@
           <w:rFonts w:eastAsia="Arial Unicode MS" w:cs="Arial Unicode MS"/>
           <w:lang w:val="fr-FR"/>
         </w:rPr>
-        <w:lastRenderedPageBreak/>
         <w:t>Ábrajegyzék</w:t>
       </w:r>
       <w:r>
@@ -2160,6 +2204,7 @@
         <w:rPr>
           <w:lang w:val="de-DE"/>
         </w:rPr>
+        <w:lastRenderedPageBreak/>
         <w:t>Adatbázis: MySQL phpMyAdmin-on futtatva</w:t>
       </w:r>
     </w:p>
@@ -2267,7 +2312,6 @@
       </w:pPr>
       <w:bookmarkStart w:id="2" w:name="_Toc3"/>
       <w:r>
-        <w:lastRenderedPageBreak/>
         <w:t>A felhasznált szoftverek</w:t>
       </w:r>
       <w:bookmarkEnd w:id="2"/>
@@ -2640,7 +2684,6 @@
         <w:rPr>
           <w:lang w:val="de-DE"/>
         </w:rPr>
-        <w:lastRenderedPageBreak/>
         <w:t>4-8 GB RAM</w:t>
       </w:r>
     </w:p>
@@ -2775,6 +2818,7 @@
         <w:rPr>
           <w:lang w:val="de-DE"/>
         </w:rPr>
+        <w:lastRenderedPageBreak/>
         <w:t>Office 2016 irodai szoftver, a dokumentumok megtekint</w:t>
       </w:r>
       <w:r>
@@ -3169,14 +3213,7 @@
         <w:rPr>
           <w:lang w:val="de-DE"/>
         </w:rPr>
-        <w:t xml:space="preserve">vel is használható. Ajánlott  böngészők a </w:t>
-      </w:r>
-      <w:r>
-        <w:rPr>
-          <w:lang w:val="de-DE"/>
-        </w:rPr>
-        <w:lastRenderedPageBreak/>
-        <w:t>következők:Google Chrome,  </w:t>
+        <w:t>vel is használható. Ajánlott  böngészők a következők:Google Chrome,  </w:t>
       </w:r>
       <w:r>
         <w:rPr>
@@ -3555,7 +3592,14 @@
         <w:rPr>
           <w:lang w:val="de-DE"/>
         </w:rPr>
-        <w:t xml:space="preserve">Az elkészült weboldal egy Állatmenhely üzemeltetéséhez nyújt kézzelfogható megoldást. A weboldal segítségéve a Pet Paradise Állatmenhely gazdát kereső kutyákat és cicákat mutat be és köti össze a potenciális befogadókkal és kutyát-cicát kereső potenciális gazdikkal. A weboldal Önkéntesek toborzását is hirdeti, akik segítenék a menhely munkáját illetve más weboldalakkal karöltve segítik egymás munkáját, ajánlják egymás termékeit és szolgáltatásait. </w:t>
+        <w:t xml:space="preserve">Az elkészült weboldal egy Állatmenhely üzemeltetéséhez nyújt kézzelfogható megoldást. A weboldal segítségéve a Pet Paradise Állatmenhely gazdát kereső kutyákat és cicákat mutat </w:t>
+      </w:r>
+      <w:r>
+        <w:rPr>
+          <w:lang w:val="de-DE"/>
+        </w:rPr>
+        <w:lastRenderedPageBreak/>
+        <w:t xml:space="preserve">be és köti össze a potenciális befogadókkal és kutyát-cicát kereső potenciális gazdikkal. A weboldal Önkéntesek toborzását is hirdeti, akik segítenék a menhely munkáját illetve más weboldalakkal karöltve segítik egymás munkáját, ajánlják egymás termékeit és szolgáltatásait. </w:t>
       </w:r>
     </w:p>
     <w:p>
@@ -4068,7 +4112,6 @@
           <w:bCs/>
           <w:lang w:val="de-DE"/>
         </w:rPr>
-        <w:lastRenderedPageBreak/>
         <w:t>Házirend és sétáltatási szabályaink</w:t>
       </w:r>
     </w:p>
@@ -4533,6 +4576,11 @@
       <w:bookmarkEnd w:id="9"/>
     </w:p>
     <w:p>
+      <w:pPr>
+        <w:rPr>
+          <w:lang w:val="de-DE"/>
+        </w:rPr>
+      </w:pPr>
       <w:r>
         <w:rPr>
           <w:lang w:val="pt-PT"/>
@@ -4597,35 +4645,7 @@
         <w:rPr>
           <w:lang w:val="de-DE"/>
         </w:rPr>
-        <w:t xml:space="preserve">hez a Git Hub-rendszerét használtuk.  A teljes fejlesztői anyag az alábbi linken érhető el: </w:t>
-      </w:r>
-    </w:p>
-    <w:p>
-      <w:pPr>
-        <w:rPr>
-          <w:lang w:val="de-DE"/>
-        </w:rPr>
-      </w:pPr>
-      <w:r>
-        <w:rPr>
-          <w:lang w:val="de-DE"/>
-        </w:rPr>
-        <w:t xml:space="preserve"> </w:t>
-      </w:r>
-      <w:hyperlink r:id="rId8" w:history="1">
-        <w:r>
-          <w:rPr>
-            <w:rStyle w:val="Hiperhivatkozs"/>
-            <w:lang w:val="de-DE"/>
-          </w:rPr>
-          <w:t>https://github.com/katalineszterkasza/petparadise.github.io</w:t>
-        </w:r>
-      </w:hyperlink>
-      <w:r>
-        <w:rPr>
-          <w:lang w:val="de-DE"/>
-        </w:rPr>
-        <w:t xml:space="preserve"> </w:t>
+        <w:t xml:space="preserve">hez a Git Hub-rendszerét használtuk </w:t>
       </w:r>
     </w:p>
     <w:p>
@@ -4790,310 +4810,27 @@
         <w:rPr>
           <w:lang w:val="de-DE"/>
         </w:rPr>
-        <w:t>A frontend webes alkalmazás HTML5-el, CSS3-al JavaScripttel illetve PHP használatával készült. Miért esett a PHP-ra a választásunk? A PHP nyílt forrásk</w:t>
-      </w:r>
-      <w:r>
-        <w:rPr>
-          <w:lang w:val="es-ES_tradnl"/>
-        </w:rPr>
-        <w:t>ó</w:t>
-      </w:r>
-      <w:r>
-        <w:rPr>
-          <w:lang w:val="de-DE"/>
-        </w:rPr>
-        <w:t xml:space="preserve">dú és ingyenes, így gyorsan </w:t>
-      </w:r>
-      <w:r>
-        <w:rPr>
-          <w:lang w:val="fr-FR"/>
-        </w:rPr>
-        <w:t>é</w:t>
-      </w:r>
-      <w:r>
-        <w:rPr>
-          <w:lang w:val="de-DE"/>
-        </w:rPr>
-        <w:t>s k</w:t>
-      </w:r>
-      <w:r>
-        <w:rPr>
-          <w:lang w:val="sv-SE"/>
-        </w:rPr>
-        <w:t>ö</w:t>
-      </w:r>
-      <w:r>
-        <w:rPr>
-          <w:lang w:val="de-DE"/>
-        </w:rPr>
-        <w:t>nnyen telepíthető. Sok PHP keretrendszer l</w:t>
-      </w:r>
-      <w:r>
-        <w:rPr>
-          <w:lang w:val="fr-FR"/>
-        </w:rPr>
-        <w:t>é</w:t>
-      </w:r>
-      <w:r>
-        <w:rPr>
-          <w:lang w:val="de-DE"/>
-        </w:rPr>
-        <w:t xml:space="preserve">tezik, </w:t>
-      </w:r>
-      <w:r>
-        <w:rPr>
-          <w:lang w:val="fr-FR"/>
-        </w:rPr>
-        <w:t>é</w:t>
-      </w:r>
-      <w:r>
-        <w:rPr>
-          <w:lang w:val="de-DE"/>
-        </w:rPr>
-        <w:t>s a fejlesztő választhat bármelyik műk</w:t>
-      </w:r>
-      <w:r>
-        <w:rPr>
-          <w:lang w:val="sv-SE"/>
-        </w:rPr>
-        <w:t>ö</w:t>
-      </w:r>
-      <w:r>
-        <w:rPr>
-          <w:lang w:val="de-DE"/>
-        </w:rPr>
-        <w:t xml:space="preserve">dő keretrendszert. Az </w:t>
-      </w:r>
-      <w:r>
-        <w:rPr>
-          <w:lang w:val="sv-SE"/>
-        </w:rPr>
-        <w:t>ö</w:t>
-      </w:r>
-      <w:r>
-        <w:rPr>
-          <w:lang w:val="de-DE"/>
-        </w:rPr>
-        <w:t>sszes szolgá</w:t>
-      </w:r>
-      <w:r>
-        <w:rPr>
-          <w:lang w:val="it-IT"/>
-        </w:rPr>
-        <w:t>ltat</w:t>
-      </w:r>
-      <w:r>
-        <w:rPr>
-          <w:lang w:val="de-DE"/>
-        </w:rPr>
-        <w:t xml:space="preserve">ás </w:t>
-      </w:r>
-      <w:r>
-        <w:rPr>
-          <w:lang w:val="fr-FR"/>
-        </w:rPr>
-        <w:t>é</w:t>
-      </w:r>
-      <w:r>
-        <w:rPr>
-          <w:lang w:val="de-DE"/>
-        </w:rPr>
-        <w:t>s eszk</w:t>
-      </w:r>
-      <w:r>
-        <w:rPr>
-          <w:lang w:val="sv-SE"/>
-        </w:rPr>
-        <w:t>ö</w:t>
-      </w:r>
-      <w:r>
-        <w:rPr>
-          <w:lang w:val="de-DE"/>
-        </w:rPr>
-        <w:t>z k</w:t>
-      </w:r>
-      <w:r>
-        <w:rPr>
-          <w:lang w:val="sv-SE"/>
-        </w:rPr>
-        <w:t>ö</w:t>
-      </w:r>
-      <w:r>
-        <w:rPr>
-          <w:lang w:val="de-DE"/>
-        </w:rPr>
-        <w:t>nnyen el</w:t>
-      </w:r>
-      <w:r>
-        <w:rPr>
-          <w:lang w:val="fr-FR"/>
-        </w:rPr>
-        <w:t>é</w:t>
-      </w:r>
-      <w:r>
-        <w:rPr>
-          <w:lang w:val="de-DE"/>
-        </w:rPr>
-        <w:t>rhető lesz a keretrendszer fejlesztőj</w:t>
-      </w:r>
-      <w:r>
-        <w:rPr>
-          <w:lang w:val="fr-FR"/>
-        </w:rPr>
-        <w:t>é</w:t>
-      </w:r>
-      <w:r>
-        <w:rPr>
-          <w:lang w:val="de-DE"/>
-        </w:rPr>
-        <w:t>nek. Mivel nyílt forrásk</w:t>
-      </w:r>
-      <w:r>
-        <w:rPr>
-          <w:lang w:val="es-ES_tradnl"/>
-        </w:rPr>
-        <w:t>ó</w:t>
-      </w:r>
-      <w:r>
-        <w:rPr>
-          <w:lang w:val="de-DE"/>
-        </w:rPr>
-        <w:t>dú, gyorsan elk</w:t>
-      </w:r>
-      <w:r>
-        <w:rPr>
-          <w:lang w:val="fr-FR"/>
-        </w:rPr>
-        <w:t>é</w:t>
-      </w:r>
-      <w:r>
-        <w:rPr>
-          <w:lang w:val="de-DE"/>
-        </w:rPr>
-        <w:t xml:space="preserve">szíti a rendszert a PHP-vel, </w:t>
-      </w:r>
-      <w:r>
-        <w:rPr>
-          <w:lang w:val="fr-FR"/>
-        </w:rPr>
-        <w:t>é</w:t>
-      </w:r>
-      <w:r>
-        <w:rPr>
-          <w:lang w:val="de-DE"/>
-        </w:rPr>
-        <w:t>s gyorsabbá teszi a webfejleszt</w:t>
-      </w:r>
-      <w:r>
-        <w:rPr>
-          <w:lang w:val="fr-FR"/>
-        </w:rPr>
-        <w:t>é</w:t>
-      </w:r>
-      <w:r>
-        <w:rPr>
-          <w:lang w:val="de-DE"/>
-        </w:rPr>
-        <w:t>st az eszk</w:t>
-      </w:r>
-      <w:r>
-        <w:rPr>
-          <w:lang w:val="sv-SE"/>
-        </w:rPr>
-        <w:t>ö</w:t>
-      </w:r>
-      <w:r>
-        <w:rPr>
-          <w:lang w:val="de-DE"/>
-        </w:rPr>
-        <w:t>z</w:t>
-      </w:r>
-      <w:r>
-        <w:rPr>
-          <w:lang w:val="sv-SE"/>
-        </w:rPr>
-        <w:t>ö</w:t>
-      </w:r>
-      <w:r>
-        <w:rPr>
-          <w:lang w:val="de-DE"/>
-        </w:rPr>
-        <w:t xml:space="preserve">k </w:t>
-      </w:r>
-      <w:r>
-        <w:rPr>
-          <w:lang w:val="fr-FR"/>
-        </w:rPr>
-        <w:t>é</w:t>
-      </w:r>
-      <w:r>
-        <w:rPr>
-          <w:lang w:val="de-DE"/>
-        </w:rPr>
-        <w:t>s egy</w:t>
-      </w:r>
-      <w:r>
-        <w:rPr>
-          <w:lang w:val="fr-FR"/>
-        </w:rPr>
-        <w:t>é</w:t>
-      </w:r>
-      <w:r>
-        <w:rPr>
-          <w:lang w:val="de-DE"/>
-        </w:rPr>
-        <w:t>b funkci</w:t>
-      </w:r>
-      <w:r>
-        <w:rPr>
-          <w:lang w:val="es-ES_tradnl"/>
-        </w:rPr>
-        <w:t>ó</w:t>
-      </w:r>
-      <w:r>
-        <w:rPr>
-          <w:lang w:val="de-DE"/>
-        </w:rPr>
-        <w:t>k k</w:t>
-      </w:r>
-      <w:r>
-        <w:rPr>
-          <w:lang w:val="sv-SE"/>
-        </w:rPr>
-        <w:t>ö</w:t>
-      </w:r>
-      <w:r>
-        <w:rPr>
-          <w:lang w:val="de-DE"/>
-        </w:rPr>
-        <w:t>nnyű biztosítása r</w:t>
-      </w:r>
-      <w:r>
-        <w:rPr>
-          <w:lang w:val="fr-FR"/>
-        </w:rPr>
-        <w:t>é</w:t>
-      </w:r>
-      <w:r>
-        <w:rPr>
-          <w:lang w:val="de-DE"/>
-        </w:rPr>
-        <w:t>v</w:t>
-      </w:r>
-      <w:r>
-        <w:rPr>
-          <w:lang w:val="fr-FR"/>
-        </w:rPr>
-        <w:t>é</w:t>
-      </w:r>
-      <w:r>
-        <w:rPr>
-          <w:lang w:val="de-DE"/>
-        </w:rPr>
-        <w:t>n.</w:t>
-      </w:r>
-    </w:p>
-    <w:p>
+        <w:t>A frontend webes alkalmazás HTML5-el, C</w:t>
+      </w:r>
+      <w:r>
+        <w:rPr>
+          <w:lang w:val="de-DE"/>
+        </w:rPr>
+        <w:t>SS3-al JavaScripttel</w:t>
+      </w:r>
+      <w:r>
+        <w:rPr>
+          <w:lang w:val="de-DE"/>
+        </w:rPr>
+        <w:t xml:space="preserve"> használatával készült. </w:t>
+      </w:r>
+    </w:p>
+    <w:p>
+      <w:pPr>
+        <w:rPr>
+          <w:lang w:val="de-DE"/>
+        </w:rPr>
+      </w:pPr>
       <w:r>
         <w:rPr>
           <w:lang w:val="de-DE"/>
@@ -5117,6 +4854,702 @@
     </w:p>
     <w:p>
       <w:pPr>
+        <w:rPr>
+          <w:lang w:val="de-DE"/>
+        </w:rPr>
+      </w:pPr>
+      <w:r>
+        <w:rPr>
+          <w:lang w:val="de-DE"/>
+        </w:rPr>
+        <w:t>Backend (rész készítője: Bécsi Adél)</w:t>
+      </w:r>
+    </w:p>
+    <w:p>
+      <w:pPr>
+        <w:rPr>
+          <w:lang w:val="de-DE"/>
+        </w:rPr>
+      </w:pPr>
+    </w:p>
+    <w:p>
+      <w:pPr>
+        <w:rPr>
+          <w:lang w:val="de-DE"/>
+        </w:rPr>
+      </w:pPr>
+      <w:r>
+        <w:rPr>
+          <w:lang w:val="de-DE"/>
+        </w:rPr>
+        <w:t xml:space="preserve">A backend kód írásához a Visual Studio Code fejlesztői környezetet használtam. A kód PHP-ban íródott. </w:t>
+      </w:r>
+      <w:r>
+        <w:rPr>
+          <w:lang w:val="de-DE"/>
+        </w:rPr>
+        <w:t>Miért esett a PHP-ra a választásunk? A PHP nyílt forrásk</w:t>
+      </w:r>
+      <w:r>
+        <w:rPr>
+          <w:lang w:val="es-ES_tradnl"/>
+        </w:rPr>
+        <w:t>ó</w:t>
+      </w:r>
+      <w:r>
+        <w:rPr>
+          <w:lang w:val="de-DE"/>
+        </w:rPr>
+        <w:t xml:space="preserve">dú és ingyenes, így gyorsan </w:t>
+      </w:r>
+      <w:r>
+        <w:rPr>
+          <w:lang w:val="fr-FR"/>
+        </w:rPr>
+        <w:t>é</w:t>
+      </w:r>
+      <w:r>
+        <w:rPr>
+          <w:lang w:val="de-DE"/>
+        </w:rPr>
+        <w:t>s k</w:t>
+      </w:r>
+      <w:r>
+        <w:rPr>
+          <w:lang w:val="sv-SE"/>
+        </w:rPr>
+        <w:t>ö</w:t>
+      </w:r>
+      <w:r>
+        <w:rPr>
+          <w:lang w:val="de-DE"/>
+        </w:rPr>
+        <w:t>nnyen telepíthető. Sok PHP keretrendszer l</w:t>
+      </w:r>
+      <w:r>
+        <w:rPr>
+          <w:lang w:val="fr-FR"/>
+        </w:rPr>
+        <w:t>é</w:t>
+      </w:r>
+      <w:r>
+        <w:rPr>
+          <w:lang w:val="de-DE"/>
+        </w:rPr>
+        <w:t xml:space="preserve">tezik, </w:t>
+      </w:r>
+      <w:r>
+        <w:rPr>
+          <w:lang w:val="fr-FR"/>
+        </w:rPr>
+        <w:t>é</w:t>
+      </w:r>
+      <w:r>
+        <w:rPr>
+          <w:lang w:val="de-DE"/>
+        </w:rPr>
+        <w:t>s a fejlesztő választhat bármelyik műk</w:t>
+      </w:r>
+      <w:r>
+        <w:rPr>
+          <w:lang w:val="sv-SE"/>
+        </w:rPr>
+        <w:t>ö</w:t>
+      </w:r>
+      <w:r>
+        <w:rPr>
+          <w:lang w:val="de-DE"/>
+        </w:rPr>
+        <w:t xml:space="preserve">dő keretrendszert. Az </w:t>
+      </w:r>
+      <w:r>
+        <w:rPr>
+          <w:lang w:val="sv-SE"/>
+        </w:rPr>
+        <w:t>ö</w:t>
+      </w:r>
+      <w:r>
+        <w:rPr>
+          <w:lang w:val="de-DE"/>
+        </w:rPr>
+        <w:t>sszes szolgá</w:t>
+      </w:r>
+      <w:r>
+        <w:rPr>
+          <w:lang w:val="it-IT"/>
+        </w:rPr>
+        <w:t>ltat</w:t>
+      </w:r>
+      <w:r>
+        <w:rPr>
+          <w:lang w:val="de-DE"/>
+        </w:rPr>
+        <w:t xml:space="preserve">ás </w:t>
+      </w:r>
+      <w:r>
+        <w:rPr>
+          <w:lang w:val="fr-FR"/>
+        </w:rPr>
+        <w:t>é</w:t>
+      </w:r>
+      <w:r>
+        <w:rPr>
+          <w:lang w:val="de-DE"/>
+        </w:rPr>
+        <w:t>s eszk</w:t>
+      </w:r>
+      <w:r>
+        <w:rPr>
+          <w:lang w:val="sv-SE"/>
+        </w:rPr>
+        <w:t>ö</w:t>
+      </w:r>
+      <w:r>
+        <w:rPr>
+          <w:lang w:val="de-DE"/>
+        </w:rPr>
+        <w:t>z k</w:t>
+      </w:r>
+      <w:r>
+        <w:rPr>
+          <w:lang w:val="sv-SE"/>
+        </w:rPr>
+        <w:t>ö</w:t>
+      </w:r>
+      <w:r>
+        <w:rPr>
+          <w:lang w:val="de-DE"/>
+        </w:rPr>
+        <w:t>nnyen el</w:t>
+      </w:r>
+      <w:r>
+        <w:rPr>
+          <w:lang w:val="fr-FR"/>
+        </w:rPr>
+        <w:t>é</w:t>
+      </w:r>
+      <w:r>
+        <w:rPr>
+          <w:lang w:val="de-DE"/>
+        </w:rPr>
+        <w:t>rhető lesz a keretrendszer fejlesztőj</w:t>
+      </w:r>
+      <w:r>
+        <w:rPr>
+          <w:lang w:val="fr-FR"/>
+        </w:rPr>
+        <w:t>é</w:t>
+      </w:r>
+      <w:r>
+        <w:rPr>
+          <w:lang w:val="de-DE"/>
+        </w:rPr>
+        <w:t>nek. Mivel nyílt forrásk</w:t>
+      </w:r>
+      <w:r>
+        <w:rPr>
+          <w:lang w:val="es-ES_tradnl"/>
+        </w:rPr>
+        <w:t>ó</w:t>
+      </w:r>
+      <w:r>
+        <w:rPr>
+          <w:lang w:val="de-DE"/>
+        </w:rPr>
+        <w:t>dú, gyorsan elk</w:t>
+      </w:r>
+      <w:r>
+        <w:rPr>
+          <w:lang w:val="fr-FR"/>
+        </w:rPr>
+        <w:t>é</w:t>
+      </w:r>
+      <w:r>
+        <w:rPr>
+          <w:lang w:val="de-DE"/>
+        </w:rPr>
+        <w:t xml:space="preserve">szíti a rendszert a PHP-vel, </w:t>
+      </w:r>
+      <w:r>
+        <w:rPr>
+          <w:lang w:val="fr-FR"/>
+        </w:rPr>
+        <w:t>é</w:t>
+      </w:r>
+      <w:r>
+        <w:rPr>
+          <w:lang w:val="de-DE"/>
+        </w:rPr>
+        <w:t>s gyorsabbá teszi a webfejleszt</w:t>
+      </w:r>
+      <w:r>
+        <w:rPr>
+          <w:lang w:val="fr-FR"/>
+        </w:rPr>
+        <w:t>é</w:t>
+      </w:r>
+      <w:r>
+        <w:rPr>
+          <w:lang w:val="de-DE"/>
+        </w:rPr>
+        <w:t>st az eszk</w:t>
+      </w:r>
+      <w:r>
+        <w:rPr>
+          <w:lang w:val="sv-SE"/>
+        </w:rPr>
+        <w:t>ö</w:t>
+      </w:r>
+      <w:r>
+        <w:rPr>
+          <w:lang w:val="de-DE"/>
+        </w:rPr>
+        <w:t>z</w:t>
+      </w:r>
+      <w:r>
+        <w:rPr>
+          <w:lang w:val="sv-SE"/>
+        </w:rPr>
+        <w:t>ö</w:t>
+      </w:r>
+      <w:r>
+        <w:rPr>
+          <w:lang w:val="de-DE"/>
+        </w:rPr>
+        <w:t xml:space="preserve">k </w:t>
+      </w:r>
+      <w:r>
+        <w:rPr>
+          <w:lang w:val="fr-FR"/>
+        </w:rPr>
+        <w:t>é</w:t>
+      </w:r>
+      <w:r>
+        <w:rPr>
+          <w:lang w:val="de-DE"/>
+        </w:rPr>
+        <w:t>s egy</w:t>
+      </w:r>
+      <w:r>
+        <w:rPr>
+          <w:lang w:val="fr-FR"/>
+        </w:rPr>
+        <w:t>é</w:t>
+      </w:r>
+      <w:r>
+        <w:rPr>
+          <w:lang w:val="de-DE"/>
+        </w:rPr>
+        <w:t>b funkci</w:t>
+      </w:r>
+      <w:r>
+        <w:rPr>
+          <w:lang w:val="es-ES_tradnl"/>
+        </w:rPr>
+        <w:t>ó</w:t>
+      </w:r>
+      <w:r>
+        <w:rPr>
+          <w:lang w:val="de-DE"/>
+        </w:rPr>
+        <w:t>k k</w:t>
+      </w:r>
+      <w:r>
+        <w:rPr>
+          <w:lang w:val="sv-SE"/>
+        </w:rPr>
+        <w:t>ö</w:t>
+      </w:r>
+      <w:r>
+        <w:rPr>
+          <w:lang w:val="de-DE"/>
+        </w:rPr>
+        <w:t>nnyű biztosítása r</w:t>
+      </w:r>
+      <w:r>
+        <w:rPr>
+          <w:lang w:val="fr-FR"/>
+        </w:rPr>
+        <w:t>é</w:t>
+      </w:r>
+      <w:r>
+        <w:rPr>
+          <w:lang w:val="de-DE"/>
+        </w:rPr>
+        <w:t>v</w:t>
+      </w:r>
+      <w:r>
+        <w:rPr>
+          <w:lang w:val="fr-FR"/>
+        </w:rPr>
+        <w:t>é</w:t>
+      </w:r>
+      <w:r>
+        <w:rPr>
+          <w:lang w:val="de-DE"/>
+        </w:rPr>
+        <w:t>n.</w:t>
+      </w:r>
+    </w:p>
+    <w:p>
+      <w:pPr>
+        <w:rPr>
+          <w:lang w:val="de-DE"/>
+        </w:rPr>
+      </w:pPr>
+      <w:r>
+        <w:rPr>
+          <w:lang w:val="de-DE"/>
+        </w:rPr>
+        <w:t>A backend fő funk</w:t>
+      </w:r>
+      <w:r>
+        <w:rPr>
+          <w:lang w:val="de-DE"/>
+        </w:rPr>
+        <w:t>cionalitása</w:t>
+      </w:r>
+      <w:r>
+        <w:rPr>
+          <w:lang w:val="de-DE"/>
+        </w:rPr>
+        <w:t xml:space="preserve"> databsae.php állományba </w:t>
+      </w:r>
+      <w:r>
+        <w:rPr>
+          <w:lang w:val="de-DE"/>
+        </w:rPr>
+        <w:t>található</w:t>
+      </w:r>
+      <w:r>
+        <w:rPr>
+          <w:lang w:val="de-DE"/>
+        </w:rPr>
+        <w:t xml:space="preserve">. Minden egyes </w:t>
+      </w:r>
+      <w:r>
+        <w:rPr>
+          <w:lang w:val="de-DE"/>
+        </w:rPr>
+        <w:t xml:space="preserve">funkcionalitásért felelős kódrészletet egy-egy metódusra osztottam. </w:t>
+      </w:r>
+    </w:p>
+    <w:p>
+      <w:pPr>
+        <w:pStyle w:val="Listaszerbekezds"/>
+        <w:numPr>
+          <w:ilvl w:val="0"/>
+          <w:numId w:val="39"/>
+        </w:numPr>
+      </w:pPr>
+      <w:r>
+        <w:t>open_connection()</w:t>
+      </w:r>
+      <w:r>
+        <w:t xml:space="preserve"> : ez a </w:t>
+      </w:r>
+      <w:proofErr w:type="gramStart"/>
+      <w:r>
+        <w:t>függvény felelős</w:t>
+      </w:r>
+      <w:proofErr w:type="gramEnd"/>
+      <w:r>
+        <w:t xml:space="preserve"> azért, hogy létrehozza a mysql adatbázissal kapcsolatot, a kapcsolódáshoz szükslges aparméterek, mint szerver, </w:t>
+      </w:r>
+      <w:r>
+        <w:lastRenderedPageBreak/>
+        <w:t>fleh név, jezsó és az adatbázisnak a neve egy-egy változóban van megadva. A függvény visszatérési értéke az az objektum mely reprezeltála a mysql szerverrel való kapcsolatot.</w:t>
+      </w:r>
+      <w:r>
+        <w:t xml:space="preserve"> Ezt a függvényt a további függvényekben van meghívva minden egyes adatbázis műveletek előtt.</w:t>
+      </w:r>
+    </w:p>
+    <w:p>
+      <w:pPr>
+        <w:pStyle w:val="Listaszerbekezds"/>
+        <w:numPr>
+          <w:ilvl w:val="0"/>
+          <w:numId w:val="39"/>
+        </w:numPr>
+      </w:pPr>
+      <w:r>
+        <w:t>checkuser</w:t>
+      </w:r>
+      <w:r>
+        <w:t>()</w:t>
+      </w:r>
+      <w:r>
+        <w:t xml:space="preserve"> : </w:t>
+      </w:r>
+      <w:r>
+        <w:t xml:space="preserve">ez a </w:t>
+      </w:r>
+      <w:proofErr w:type="gramStart"/>
+      <w:r>
+        <w:t>függvény felelős</w:t>
+      </w:r>
+      <w:proofErr w:type="gramEnd"/>
+      <w:r>
+        <w:t xml:space="preserve"> azért, hogy a bejelentkezés során megadott fleh név és jelszót ellenőrizze, a felhasználó és a jelszó nevet lekérdezi az adatbázisban, megkeresi, hogy van-eilyen felhasználó név. ha </w:t>
+      </w:r>
+      <w:proofErr w:type="gramStart"/>
+      <w:r>
+        <w:t>van</w:t>
+      </w:r>
+      <w:proofErr w:type="gramEnd"/>
+      <w:r>
+        <w:t xml:space="preserve"> akkor visszad egy igaz értéket, ha nincs akkor egy hamis értéket. a függvény két paramétert vár, az egyik a felhasználó név, a másik a jelszó. A lekérdezés során a jelszót MD5-ös titkosítást használva kódolja és így keres egyezést az adatbázi</w:t>
+      </w:r>
+      <w:r>
+        <w:t>s</w:t>
+      </w:r>
+      <w:r>
+        <w:t xml:space="preserve">ban letrolt titkosított jelszóval. </w:t>
+      </w:r>
+    </w:p>
+    <w:p>
+      <w:pPr>
+        <w:pStyle w:val="Listaszerbekezds"/>
+        <w:numPr>
+          <w:ilvl w:val="0"/>
+          <w:numId w:val="39"/>
+        </w:numPr>
+      </w:pPr>
+      <w:proofErr w:type="gramStart"/>
+      <w:r>
+        <w:t>insertuser</w:t>
+      </w:r>
+      <w:r>
+        <w:t>(</w:t>
+      </w:r>
+      <w:proofErr w:type="gramEnd"/>
+      <w:r>
+        <w:t>)</w:t>
+      </w:r>
+      <w:r>
+        <w:t xml:space="preserve"> : a függvény meghívásakor a parméterekbe átadott adatokat eltároljuk a felhasználók adattáblába. U</w:t>
+      </w:r>
+      <w:r>
+        <w:t>sernev, email, jelszo, teljesnev, dolgozoiazonosito, iranyit</w:t>
+      </w:r>
+      <w:r>
+        <w:t xml:space="preserve">oszam, varos, cím és a </w:t>
+      </w:r>
+      <w:r>
+        <w:t xml:space="preserve">telefon a lehetséges paraméterek. </w:t>
+      </w:r>
+      <w:r>
+        <w:t>A jelszót MD5-ös titkosítással tolja le az adatbázisba. Ha valaki munkahelyi dolgozó, annak</w:t>
+      </w:r>
+      <w:r>
+        <w:t xml:space="preserve"> a dolgozói azonosítójának az első 6 karaktere határozza meg, hogy megkapja-e az admin jogot. Minden helyes megadott dolgozó számmal rendelkező regisztráló autimatikusan admin jogot kap. Helyes dolgozói azonosító: PTPRDS+négy darab szám. </w:t>
+      </w:r>
+    </w:p>
+    <w:p>
+      <w:pPr>
+        <w:pStyle w:val="Listaszerbekezds"/>
+        <w:ind w:left="1060" w:firstLine="0"/>
+      </w:pPr>
+      <w:r>
+        <w:t xml:space="preserve">Visszatérési értéke igaz, amennyiben bármilyen rekord beszúrása sikeresen megtörtént, ellenkezőleg a visszatérési érték hamis. </w:t>
+      </w:r>
+    </w:p>
+    <w:p>
+      <w:pPr>
+        <w:pStyle w:val="Listaszerbekezds"/>
+        <w:numPr>
+          <w:ilvl w:val="0"/>
+          <w:numId w:val="39"/>
+        </w:numPr>
+      </w:pPr>
+      <w:r>
+        <w:t>close_</w:t>
+      </w:r>
+      <w:proofErr w:type="gramStart"/>
+      <w:r>
+        <w:t>connection</w:t>
+      </w:r>
+      <w:r>
+        <w:t>(</w:t>
+      </w:r>
+      <w:proofErr w:type="gramEnd"/>
+      <w:r>
+        <w:t>)</w:t>
+      </w:r>
+      <w:r>
+        <w:t xml:space="preserve"> : a függvény meghívásokr lezáródik az adatbázis szerverrel való kapcsolat</w:t>
+      </w:r>
+      <w:r>
+        <w:t xml:space="preserve">. ez a függvény meg van hívva mindenhol, kivéve az open_connection függvénynél. </w:t>
+      </w:r>
+    </w:p>
+    <w:p>
+      <w:pPr>
+        <w:pStyle w:val="Listaszerbekezds"/>
+        <w:numPr>
+          <w:ilvl w:val="0"/>
+          <w:numId w:val="39"/>
+        </w:numPr>
+      </w:pPr>
+      <w:r>
+        <w:t>lista_</w:t>
+      </w:r>
+      <w:proofErr w:type="gramStart"/>
+      <w:r>
+        <w:t>macskak(</w:t>
+      </w:r>
+      <w:proofErr w:type="gramEnd"/>
+      <w:r>
+        <w:t>)</w:t>
+      </w:r>
+      <w:r>
+        <w:t xml:space="preserve"> : azért felelős, hogy leklrdezzük az összes adatbázisban létező össze macska típusú rekordot, melyek az állatok táblán találhatú ’Típus’ mező határzo meg. A macskákhoz tartozó </w:t>
+      </w:r>
+      <w:r>
+        <w:t xml:space="preserve">típus érték ’0’. A lekérdezett rekordokat ez után egy ciklussal html formátumba megformázva íratjuk ki. </w:t>
+      </w:r>
+    </w:p>
+    <w:p>
+      <w:pPr>
+        <w:pStyle w:val="Listaszerbekezds"/>
+        <w:numPr>
+          <w:ilvl w:val="0"/>
+          <w:numId w:val="39"/>
+        </w:numPr>
+      </w:pPr>
+      <w:r>
+        <w:t>lista_</w:t>
+      </w:r>
+      <w:proofErr w:type="gramStart"/>
+      <w:r>
+        <w:t>kutyak(</w:t>
+      </w:r>
+      <w:proofErr w:type="gramEnd"/>
+      <w:r>
+        <w:t>)</w:t>
+      </w:r>
+      <w:r>
+        <w:t xml:space="preserve"> : </w:t>
+      </w:r>
+      <w:r>
+        <w:t xml:space="preserve">azért felelős, hogy leklrdezzük az összes </w:t>
+      </w:r>
+      <w:r>
+        <w:t>adatbázisban létező össze kutya</w:t>
+      </w:r>
+      <w:r>
+        <w:t xml:space="preserve"> típusú rekordot, melyek az állatok táblán találhatú ’Típus’ mező határzo meg. A </w:t>
+      </w:r>
+      <w:r>
+        <w:t>kutyák</w:t>
+      </w:r>
+      <w:r>
+        <w:t>hoz tartozó típus érték ’</w:t>
+      </w:r>
+      <w:r>
+        <w:t>1</w:t>
+      </w:r>
+      <w:r>
+        <w:t>’. A lekérdezett rekordokat ez után egy ciklussal html formátumba megformázva íratjuk ki.</w:t>
+      </w:r>
+    </w:p>
+    <w:p>
+      <w:pPr>
+        <w:pStyle w:val="Listaszerbekezds"/>
+        <w:numPr>
+          <w:ilvl w:val="0"/>
+          <w:numId w:val="39"/>
+        </w:numPr>
+      </w:pPr>
+      <w:proofErr w:type="gramStart"/>
+      <w:r>
+        <w:lastRenderedPageBreak/>
+        <w:t>adatlap</w:t>
+      </w:r>
+      <w:r>
+        <w:t>(</w:t>
+      </w:r>
+      <w:proofErr w:type="gramEnd"/>
+      <w:r>
+        <w:t>)</w:t>
+      </w:r>
+      <w:r>
+        <w:t xml:space="preserve"> : azért felelő, hogy a paraméterben átadott chipszám alapján lekérdezze az állatok adattáblából a részeletes adatokat az egyes állatokról. </w:t>
+      </w:r>
+    </w:p>
+    <w:p>
+      <w:r>
+        <w:t>A database.php-n kívül van egy login.php állomány</w:t>
+      </w:r>
+      <w:r>
+        <w:t xml:space="preserve">, melx tartalmaz egy űrlepot, mely a bejeltnkezéshez szükséges adatokat kéri be. Miután a ki lett töltve az űrlap, bejelentkezésere kattintva http request küldése történik meg és a kréshez hozzá lesznek fűzve ezen adatok. Ekkor a szerver oldalon </w:t>
+      </w:r>
+      <w:proofErr w:type="gramStart"/>
+      <w:r>
+        <w:t>a</w:t>
+      </w:r>
+      <w:proofErr w:type="gramEnd"/>
+      <w:r>
+        <w:t xml:space="preserve"> a kéréshez hpzzáfűzött adatok alapján ellenőrizzük a felhasználó valódiságát a check_ user függvény meghívásával. Amennyiben sikeres az ellenőrzés, akkor e</w:t>
+      </w:r>
+      <w:r>
+        <w:t>gy új session jön létre, paraméterként meg</w:t>
+      </w:r>
+      <w:r>
+        <w:t xml:space="preserve">adjuk a felhasználó nevet. </w:t>
+      </w:r>
+      <w:r>
+        <w:t>Elirányíjuk a felhasználó a főoldalra. Ahol a belépett felhasználót köszöntjük „Helló</w:t>
+      </w:r>
+      <w:proofErr w:type="gramStart"/>
+      <w:r>
+        <w:t>, …</w:t>
+      </w:r>
+      <w:proofErr w:type="gramEnd"/>
+      <w:r>
+        <w:t>…!</w:t>
+      </w:r>
+      <w:r>
+        <w:t xml:space="preserve"> </w:t>
+      </w:r>
+      <w:r>
+        <w:t>”</w:t>
+      </w:r>
+      <w:r>
+        <w:t>.</w:t>
+      </w:r>
+      <w:r>
+        <w:t xml:space="preserve"> </w:t>
+      </w:r>
+    </w:p>
+    <w:p>
+      <w:r>
+        <w:t xml:space="preserve">A logout.php állomány a kijelentkezés során a bejelentkezéskor létreheozott sessiont megszűnteti, ezzel a felhasználó ki lett jelentkeztetve. A kijelentkezés gomb az üdvözlés mellett jelenik meg a főoldalon. </w:t>
+      </w:r>
+    </w:p>
+    <w:p>
+      <w:r>
+        <w:t xml:space="preserve">registraion.php itt is egy űrlap van, ami egy post requestet fog generálni a gomb megnyomásakor. ekkor a reuesthez tartozó paraméterek alapján beszúrja az új felhasználó rekordot az adatbázis felhasználók táblájába. Ez az insert_user függvény meghívűásával történik. </w:t>
+      </w:r>
+      <w:r>
+        <w:t xml:space="preserve">majd ez után </w:t>
+      </w:r>
+      <w:proofErr w:type="gramStart"/>
+      <w:r>
+        <w:t>vissza irányítja</w:t>
+      </w:r>
+      <w:proofErr w:type="gramEnd"/>
+      <w:r>
+        <w:t xml:space="preserve"> a flehasználót a bejelentkezés oldalra. </w:t>
+      </w:r>
+      <w:r>
+        <w:t xml:space="preserve">Van egy check boksz, ahol javascript segítségével meg jelentem a dolgozói azonosító szöveg mezőt, amennyiben bekattinta a regisztráló azt. </w:t>
+      </w:r>
+      <w:bookmarkStart w:id="11" w:name="_GoBack"/>
+      <w:bookmarkEnd w:id="11"/>
+    </w:p>
+    <w:p>
+      <w:pPr>
         <w:pStyle w:val="Cmsor2"/>
         <w:numPr>
           <w:ilvl w:val="1"/>
@@ -5126,7 +5559,7 @@
           <w:color w:val="E65AE8"/>
         </w:rPr>
       </w:pPr>
-      <w:bookmarkStart w:id="11" w:name="_Toc12"/>
+      <w:bookmarkStart w:id="12" w:name="_Toc12"/>
       <w:r>
         <w:rPr>
           <w:color w:val="E65AE8"/>
@@ -5140,7 +5573,7 @@
         </w:rPr>
         <w:t>írása</w:t>
       </w:r>
-      <w:bookmarkEnd w:id="11"/>
+      <w:bookmarkEnd w:id="12"/>
     </w:p>
     <w:p>
       <w:r>
@@ -5171,7 +5604,6 @@
         </w:numPr>
       </w:pPr>
       <w:r>
-        <w:lastRenderedPageBreak/>
         <w:t>Adatbázis eset</w:t>
       </w:r>
       <w:r>
@@ -5319,23 +5751,14 @@
           <w:rFonts w:ascii="Times Roman" w:hAnsi="Times Roman"/>
           <w:lang w:val="pt-PT"/>
         </w:rPr>
-        <w:t xml:space="preserve"> </w:t>
-      </w:r>
-      <w:bookmarkStart w:id="12" w:name="_GoBack"/>
-      <w:bookmarkEnd w:id="12"/>
+        <w:t xml:space="preserve"> (rész készítője: Bécsi Adél)</w:t>
+      </w:r>
       <w:r>
         <w:rPr>
           <w:rFonts w:ascii="Times Roman" w:hAnsi="Times Roman"/>
           <w:lang w:val="pt-PT"/>
         </w:rPr>
-        <w:t>(</w:t>
-      </w:r>
-      <w:r>
-        <w:rPr>
-          <w:rFonts w:ascii="Times Roman" w:hAnsi="Times Roman"/>
-          <w:lang w:val="pt-PT"/>
-        </w:rPr>
-        <w:t>rész készítője: Bécsi Adél)</w:t>
+        <w:t xml:space="preserve"> </w:t>
       </w:r>
     </w:p>
     <w:p>
@@ -5366,64 +5789,6 @@
           <w:rFonts w:ascii="Times Roman" w:hAnsi="Times Roman"/>
         </w:rPr>
       </w:pPr>
-    </w:p>
-    <w:p>
-      <w:pPr>
-        <w:pStyle w:val="Default"/>
-        <w:tabs>
-          <w:tab w:val="left" w:pos="720"/>
-          <w:tab w:val="left" w:pos="1440"/>
-          <w:tab w:val="left" w:pos="2160"/>
-          <w:tab w:val="left" w:pos="2880"/>
-          <w:tab w:val="left" w:pos="3600"/>
-          <w:tab w:val="left" w:pos="4320"/>
-          <w:tab w:val="left" w:pos="5040"/>
-          <w:tab w:val="left" w:pos="5760"/>
-          <w:tab w:val="left" w:pos="6480"/>
-          <w:tab w:val="left" w:pos="7200"/>
-          <w:tab w:val="left" w:pos="7920"/>
-          <w:tab w:val="left" w:pos="8640"/>
-          <w:tab w:val="left" w:pos="9360"/>
-          <w:tab w:val="left" w:pos="10080"/>
-          <w:tab w:val="left" w:pos="10800"/>
-          <w:tab w:val="left" w:pos="11520"/>
-          <w:tab w:val="left" w:pos="12240"/>
-          <w:tab w:val="left" w:pos="12960"/>
-        </w:tabs>
-        <w:spacing w:before="0" w:line="240" w:lineRule="auto"/>
-        <w:rPr>
-          <w:rFonts w:ascii="Times Roman" w:hAnsi="Times Roman"/>
-        </w:rPr>
-      </w:pPr>
-    </w:p>
-    <w:p>
-      <w:pPr>
-        <w:pStyle w:val="Default"/>
-        <w:tabs>
-          <w:tab w:val="left" w:pos="720"/>
-          <w:tab w:val="left" w:pos="1440"/>
-          <w:tab w:val="left" w:pos="2160"/>
-          <w:tab w:val="left" w:pos="2880"/>
-          <w:tab w:val="left" w:pos="3600"/>
-          <w:tab w:val="left" w:pos="4320"/>
-          <w:tab w:val="left" w:pos="5040"/>
-          <w:tab w:val="left" w:pos="5760"/>
-          <w:tab w:val="left" w:pos="6480"/>
-          <w:tab w:val="left" w:pos="7200"/>
-          <w:tab w:val="left" w:pos="7920"/>
-          <w:tab w:val="left" w:pos="8640"/>
-          <w:tab w:val="left" w:pos="9360"/>
-          <w:tab w:val="left" w:pos="10080"/>
-          <w:tab w:val="left" w:pos="10800"/>
-          <w:tab w:val="left" w:pos="11520"/>
-          <w:tab w:val="left" w:pos="12240"/>
-          <w:tab w:val="left" w:pos="12960"/>
-        </w:tabs>
-        <w:spacing w:before="0" w:line="240" w:lineRule="auto"/>
-        <w:rPr>
-          <w:rFonts w:ascii="Times Roman" w:hAnsi="Times Roman"/>
-        </w:rPr>
-      </w:pPr>
       <w:r>
         <w:rPr>
           <w:rFonts w:ascii="Times Roman" w:eastAsia="Times Roman" w:hAnsi="Times Roman" w:cs="Times Roman"/>
@@ -5431,9 +5796,9 @@
         </w:rPr>
         <w:lastRenderedPageBreak/>
         <w:drawing>
-          <wp:inline distT="0" distB="0" distL="0" distR="0" wp14:anchorId="68F95FF7" wp14:editId="41E37BB2">
-            <wp:extent cx="8676640" cy="4187190"/>
-            <wp:effectExtent l="0" t="0" r="0" b="3810"/>
+          <wp:inline distT="0" distB="0" distL="0" distR="0" wp14:anchorId="1592DD65" wp14:editId="3E441F9E">
+            <wp:extent cx="6422066" cy="4603898"/>
+            <wp:effectExtent l="0" t="0" r="0" b="6350"/>
             <wp:docPr id="1073741825" name="officeArt object" descr="Image"/>
             <wp:cNvGraphicFramePr/>
             <a:graphic xmlns:a="http://schemas.openxmlformats.org/drawingml/2006/main">
@@ -5460,7 +5825,7 @@
                   <pic:spPr>
                     <a:xfrm>
                       <a:off x="0" y="0"/>
-                      <a:ext cx="8676640" cy="4187190"/>
+                      <a:ext cx="6425891" cy="4606640"/>
                     </a:xfrm>
                     <a:prstGeom prst="rect">
                       <a:avLst/>
@@ -5506,6 +5871,12 @@
           <w:rFonts w:ascii="Times Roman" w:hAnsi="Times Roman"/>
         </w:rPr>
       </w:pPr>
+      <w:r>
+        <w:rPr>
+          <w:rFonts w:ascii="Times Roman" w:hAnsi="Times Roman"/>
+        </w:rPr>
+        <w:t xml:space="preserve">A diagram elkészítése az adatbázisunk kialakításához készült segítségül, így nyomon tudtuk követni az elkészítendő táblákat és mezőket. Két fő táblánk van: Felhasználók és az Állatok. </w:t>
+      </w:r>
     </w:p>
     <w:p>
       <w:pPr>
@@ -5535,12 +5906,6 @@
           <w:rFonts w:ascii="Times Roman" w:hAnsi="Times Roman"/>
         </w:rPr>
       </w:pPr>
-      <w:r>
-        <w:rPr>
-          <w:rFonts w:ascii="Times Roman" w:hAnsi="Times Roman"/>
-        </w:rPr>
-        <w:t xml:space="preserve">A diagram elkészítése az adatbázisunk kialakításához készült segítségül, így nyomon tudtuk követni az elkészítendő táblákat és mezőket. Két fő táblánk van: Felhasználók és az Állatok. </w:t>
-      </w:r>
     </w:p>
     <w:p>
       <w:pPr>
@@ -5570,6 +5935,12 @@
           <w:rFonts w:ascii="Times Roman" w:hAnsi="Times Roman"/>
         </w:rPr>
       </w:pPr>
+      <w:r>
+        <w:rPr>
+          <w:rFonts w:ascii="Times Roman" w:hAnsi="Times Roman"/>
+        </w:rPr>
+        <w:t xml:space="preserve">A felhasználók táblába együttesen kezeljük az oldalra látogató regisztrált tagokat és a regisztrált munkavállalókat egyaránt. Ebben a táblában az elsődleges kulcs az email cím lett megadva, mivel, az egyértelműen azonosítani tudja, hogy két azonos regisztráció ne keletkezhessen. Hiszen nem létezhet két azonos email cím, így ezt használtuk itt ki. A rekordokat két fő csoportba lehet sorolni, aszerint, hogy rendelkeznek-e dolgozói azonosítóval vagy sem.  Amennyiben igen, akkor admin jogot kapnak. A jövőben az admin joggal rendelkezők hozzáadni, törölni vagy adatokat tudnak módosítani az adatbázisban lévő rekordokon. A tábla jelenleg az alábbi mezőket tárolja: teljes név, user név, email cím, jelszó, rendelkezik-e admin joggal, dolgozói azonosító, irányítószám, város neve, lakcím, telefonszám. </w:t>
+      </w:r>
     </w:p>
     <w:p>
       <w:pPr>
@@ -5599,19 +5970,6 @@
           <w:rFonts w:ascii="Times Roman" w:hAnsi="Times Roman"/>
         </w:rPr>
       </w:pPr>
-      <w:r>
-        <w:rPr>
-          <w:rFonts w:ascii="Times Roman" w:hAnsi="Times Roman"/>
-        </w:rPr>
-        <w:t xml:space="preserve">A felhasználók táblába együttesen kezeljük az oldalra látogató regisztrált tagokat és a regisztrált munkavállalókat egyaránt. Ebben a táblában az elsődleges kulcs az email cím lett megadva, mivel, az egyértelműen azonosítani tudja, hogy két azonos regisztráció ne keletkezhessen. Hiszen nem létezhet két azonos email cím, így ezt használtuk itt ki. A rekordokat két fő csoportba lehet sorolni, aszerint, hogy rendelkeznek-e dolgozói azonosítóval vagy sem.  Amennyiben igen, akkor admin jogot kapnak. A jövőben az admin joggal rendelkezők hozzáadni, törölni </w:t>
-      </w:r>
-      <w:r>
-        <w:rPr>
-          <w:rFonts w:ascii="Times Roman" w:hAnsi="Times Roman"/>
-        </w:rPr>
-        <w:lastRenderedPageBreak/>
-        <w:t xml:space="preserve">vagy adatokat tudnak módosítani az adatbázisban lévő rekordokon. A tábla jelenleg az alábbi mezőket tárolja: teljes név, user név, email cím, jelszó, rendelkezik-e admin joggal, dolgozói azonosító, irányítószám, város neve, lakcím, telefonszám. </w:t>
-      </w:r>
     </w:p>
     <w:p>
       <w:pPr>
@@ -5637,35 +5995,6 @@
           <w:tab w:val="left" w:pos="12960"/>
         </w:tabs>
         <w:spacing w:before="0" w:line="240" w:lineRule="auto"/>
-        <w:rPr>
-          <w:rFonts w:ascii="Times Roman" w:hAnsi="Times Roman"/>
-        </w:rPr>
-      </w:pPr>
-    </w:p>
-    <w:p>
-      <w:pPr>
-        <w:pStyle w:val="Default"/>
-        <w:tabs>
-          <w:tab w:val="left" w:pos="720"/>
-          <w:tab w:val="left" w:pos="1440"/>
-          <w:tab w:val="left" w:pos="2160"/>
-          <w:tab w:val="left" w:pos="2880"/>
-          <w:tab w:val="left" w:pos="3600"/>
-          <w:tab w:val="left" w:pos="4320"/>
-          <w:tab w:val="left" w:pos="5040"/>
-          <w:tab w:val="left" w:pos="5760"/>
-          <w:tab w:val="left" w:pos="6480"/>
-          <w:tab w:val="left" w:pos="7200"/>
-          <w:tab w:val="left" w:pos="7920"/>
-          <w:tab w:val="left" w:pos="8640"/>
-          <w:tab w:val="left" w:pos="9360"/>
-          <w:tab w:val="left" w:pos="10080"/>
-          <w:tab w:val="left" w:pos="10800"/>
-          <w:tab w:val="left" w:pos="11520"/>
-          <w:tab w:val="left" w:pos="12240"/>
-          <w:tab w:val="left" w:pos="12960"/>
-        </w:tabs>
-        <w:spacing w:before="0" w:line="240" w:lineRule="auto"/>
       </w:pPr>
       <w:r>
         <w:rPr>
@@ -5700,6 +6029,7 @@
       </w:pPr>
       <w:bookmarkStart w:id="13" w:name="_Toc13"/>
       <w:r>
+        <w:lastRenderedPageBreak/>
         <w:t>R</w:t>
       </w:r>
       <w:r>
@@ -6182,7 +6512,6 @@
         </w:numPr>
       </w:pPr>
       <w:r>
-        <w:lastRenderedPageBreak/>
         <w:t>Normál teszteset, extr</w:t>
       </w:r>
       <w:r>
@@ -6874,13 +7203,34 @@
       </w:r>
       <w:bookmarkEnd w:id="19"/>
     </w:p>
+    <w:p>
+      <w:pPr>
+        <w:spacing w:after="0" w:line="240" w:lineRule="auto"/>
+        <w:ind w:firstLine="0"/>
+        <w:rPr>
+          <w:rFonts w:ascii="Cambria" w:eastAsia="Cambria" w:hAnsi="Cambria" w:cs="Cambria"/>
+          <w:b/>
+          <w:bCs/>
+          <w:color w:val="4F6228"/>
+          <w:sz w:val="32"/>
+          <w:szCs w:val="32"/>
+          <w:u w:color="4F6228"/>
+          <w14:textOutline w14:w="0" w14:cap="rnd" w14:cmpd="sng" w14:algn="ctr">
+            <w14:noFill/>
+            <w14:prstDash w14:val="solid"/>
+            <w14:bevel/>
+          </w14:textOutline>
+        </w:rPr>
+      </w:pPr>
+    </w:p>
     <w:sectPr>
       <w:headerReference w:type="default" r:id="rId11"/>
       <w:footerReference w:type="default" r:id="rId12"/>
-      <w:pgSz w:w="16840" w:h="11900" w:orient="landscape"/>
-      <w:pgMar w:top="1418" w:right="1418" w:bottom="1418" w:left="1758" w:header="709" w:footer="709" w:gutter="0"/>
+      <w:pgSz w:w="11900" w:h="16840"/>
+      <w:pgMar w:top="1758" w:right="1418" w:bottom="1418" w:left="1418" w:header="709" w:footer="709" w:gutter="0"/>
       <w:cols w:space="708"/>
       <w:titlePg/>
+      <w:docGrid w:linePitch="326"/>
     </w:sectPr>
   </w:body>
 </w:document>
@@ -6934,7 +7284,7 @@
       <w:rPr>
         <w:noProof/>
       </w:rPr>
-      <w:t>25/04/22</w:t>
+      <w:t>28/04/22</w:t>
     </w:r>
     <w:r>
       <w:fldChar w:fldCharType="end"/>
@@ -6958,7 +7308,7 @@
       <w:rPr>
         <w:noProof/>
       </w:rPr>
-      <w:t>15</w:t>
+      <w:t>12</w:t>
     </w:r>
     <w:r>
       <w:fldChar w:fldCharType="end"/>
@@ -8450,24 +8800,137 @@
     <w:numStyleLink w:val="Numbered"/>
   </w:abstractNum>
   <w:abstractNum w:abstractNumId="7">
+    <w:nsid w:val="42E04BC3"/>
+    <w:multiLevelType w:val="hybridMultilevel"/>
+    <w:tmpl w:val="58844552"/>
+    <w:lvl w:ilvl="0" w:tplc="040E0001">
+      <w:start w:val="1"/>
+      <w:numFmt w:val="bullet"/>
+      <w:lvlText w:val=""/>
+      <w:lvlJc w:val="left"/>
+      <w:pPr>
+        <w:ind w:left="1060" w:hanging="360"/>
+      </w:pPr>
+      <w:rPr>
+        <w:rFonts w:ascii="Symbol" w:hAnsi="Symbol" w:hint="default"/>
+      </w:rPr>
+    </w:lvl>
+    <w:lvl w:ilvl="1" w:tplc="040E0003" w:tentative="1">
+      <w:start w:val="1"/>
+      <w:numFmt w:val="bullet"/>
+      <w:lvlText w:val="o"/>
+      <w:lvlJc w:val="left"/>
+      <w:pPr>
+        <w:ind w:left="1780" w:hanging="360"/>
+      </w:pPr>
+      <w:rPr>
+        <w:rFonts w:ascii="Courier New" w:hAnsi="Courier New" w:cs="Courier New" w:hint="default"/>
+      </w:rPr>
+    </w:lvl>
+    <w:lvl w:ilvl="2" w:tplc="040E0005" w:tentative="1">
+      <w:start w:val="1"/>
+      <w:numFmt w:val="bullet"/>
+      <w:lvlText w:val=""/>
+      <w:lvlJc w:val="left"/>
+      <w:pPr>
+        <w:ind w:left="2500" w:hanging="360"/>
+      </w:pPr>
+      <w:rPr>
+        <w:rFonts w:ascii="Wingdings" w:hAnsi="Wingdings" w:hint="default"/>
+      </w:rPr>
+    </w:lvl>
+    <w:lvl w:ilvl="3" w:tplc="040E0001" w:tentative="1">
+      <w:start w:val="1"/>
+      <w:numFmt w:val="bullet"/>
+      <w:lvlText w:val=""/>
+      <w:lvlJc w:val="left"/>
+      <w:pPr>
+        <w:ind w:left="3220" w:hanging="360"/>
+      </w:pPr>
+      <w:rPr>
+        <w:rFonts w:ascii="Symbol" w:hAnsi="Symbol" w:hint="default"/>
+      </w:rPr>
+    </w:lvl>
+    <w:lvl w:ilvl="4" w:tplc="040E0003" w:tentative="1">
+      <w:start w:val="1"/>
+      <w:numFmt w:val="bullet"/>
+      <w:lvlText w:val="o"/>
+      <w:lvlJc w:val="left"/>
+      <w:pPr>
+        <w:ind w:left="3940" w:hanging="360"/>
+      </w:pPr>
+      <w:rPr>
+        <w:rFonts w:ascii="Courier New" w:hAnsi="Courier New" w:cs="Courier New" w:hint="default"/>
+      </w:rPr>
+    </w:lvl>
+    <w:lvl w:ilvl="5" w:tplc="040E0005" w:tentative="1">
+      <w:start w:val="1"/>
+      <w:numFmt w:val="bullet"/>
+      <w:lvlText w:val=""/>
+      <w:lvlJc w:val="left"/>
+      <w:pPr>
+        <w:ind w:left="4660" w:hanging="360"/>
+      </w:pPr>
+      <w:rPr>
+        <w:rFonts w:ascii="Wingdings" w:hAnsi="Wingdings" w:hint="default"/>
+      </w:rPr>
+    </w:lvl>
+    <w:lvl w:ilvl="6" w:tplc="040E0001" w:tentative="1">
+      <w:start w:val="1"/>
+      <w:numFmt w:val="bullet"/>
+      <w:lvlText w:val=""/>
+      <w:lvlJc w:val="left"/>
+      <w:pPr>
+        <w:ind w:left="5380" w:hanging="360"/>
+      </w:pPr>
+      <w:rPr>
+        <w:rFonts w:ascii="Symbol" w:hAnsi="Symbol" w:hint="default"/>
+      </w:rPr>
+    </w:lvl>
+    <w:lvl w:ilvl="7" w:tplc="040E0003" w:tentative="1">
+      <w:start w:val="1"/>
+      <w:numFmt w:val="bullet"/>
+      <w:lvlText w:val="o"/>
+      <w:lvlJc w:val="left"/>
+      <w:pPr>
+        <w:ind w:left="6100" w:hanging="360"/>
+      </w:pPr>
+      <w:rPr>
+        <w:rFonts w:ascii="Courier New" w:hAnsi="Courier New" w:cs="Courier New" w:hint="default"/>
+      </w:rPr>
+    </w:lvl>
+    <w:lvl w:ilvl="8" w:tplc="040E0005" w:tentative="1">
+      <w:start w:val="1"/>
+      <w:numFmt w:val="bullet"/>
+      <w:lvlText w:val=""/>
+      <w:lvlJc w:val="left"/>
+      <w:pPr>
+        <w:ind w:left="6820" w:hanging="360"/>
+      </w:pPr>
+      <w:rPr>
+        <w:rFonts w:ascii="Wingdings" w:hAnsi="Wingdings" w:hint="default"/>
+      </w:rPr>
+    </w:lvl>
+  </w:abstractNum>
+  <w:abstractNum w:abstractNumId="8">
     <w:nsid w:val="4B42651B"/>
     <w:multiLevelType w:val="hybridMultilevel"/>
     <w:tmpl w:val="FC085D32"/>
     <w:numStyleLink w:val="ImportedStyle8"/>
   </w:abstractNum>
-  <w:abstractNum w:abstractNumId="8">
+  <w:abstractNum w:abstractNumId="9">
     <w:nsid w:val="55D16F67"/>
     <w:multiLevelType w:val="hybridMultilevel"/>
     <w:tmpl w:val="DCBEFC76"/>
     <w:numStyleLink w:val="ImportedStyle6"/>
   </w:abstractNum>
-  <w:abstractNum w:abstractNumId="9">
+  <w:abstractNum w:abstractNumId="10">
     <w:nsid w:val="578676E1"/>
     <w:multiLevelType w:val="hybridMultilevel"/>
     <w:tmpl w:val="63B4507A"/>
     <w:numStyleLink w:val="ImportedStyle7"/>
   </w:abstractNum>
-  <w:abstractNum w:abstractNumId="10">
+  <w:abstractNum w:abstractNumId="11">
     <w:nsid w:val="652579B5"/>
     <w:multiLevelType w:val="hybridMultilevel"/>
     <w:tmpl w:val="C3B21926"/>
@@ -8769,7 +9232,7 @@
       </w:rPr>
     </w:lvl>
   </w:abstractNum>
-  <w:abstractNum w:abstractNumId="11">
+  <w:abstractNum w:abstractNumId="12">
     <w:nsid w:val="7A125A7C"/>
     <w:multiLevelType w:val="multilevel"/>
     <w:tmpl w:val="B95ED772"/>
@@ -9022,7 +9485,7 @@
       </w:rPr>
     </w:lvl>
   </w:abstractNum>
-  <w:abstractNum w:abstractNumId="12">
+  <w:abstractNum w:abstractNumId="13">
     <w:nsid w:val="7EE55D82"/>
     <w:multiLevelType w:val="multilevel"/>
     <w:tmpl w:val="B95ED772"/>
@@ -9369,37 +9832,37 @@
     </w:lvlOverride>
   </w:num>
   <w:num w:numId="16">
-    <w:abstractNumId w:val="11"/>
+    <w:abstractNumId w:val="12"/>
   </w:num>
   <w:num w:numId="17">
-    <w:abstractNumId w:val="12"/>
+    <w:abstractNumId w:val="13"/>
   </w:num>
   <w:num w:numId="18">
-    <w:abstractNumId w:val="10"/>
+    <w:abstractNumId w:val="11"/>
   </w:num>
   <w:num w:numId="19">
     <w:abstractNumId w:val="3"/>
   </w:num>
   <w:num w:numId="20">
-    <w:abstractNumId w:val="12"/>
+    <w:abstractNumId w:val="13"/>
     <w:lvlOverride w:ilvl="1">
       <w:startOverride w:val="3"/>
     </w:lvlOverride>
   </w:num>
   <w:num w:numId="21">
-    <w:abstractNumId w:val="12"/>
+    <w:abstractNumId w:val="13"/>
     <w:lvlOverride w:ilvl="0">
       <w:startOverride w:val="2"/>
     </w:lvlOverride>
   </w:num>
   <w:num w:numId="22">
-    <w:abstractNumId w:val="12"/>
+    <w:abstractNumId w:val="13"/>
     <w:lvlOverride w:ilvl="2">
       <w:startOverride w:val="2"/>
     </w:lvlOverride>
   </w:num>
   <w:num w:numId="23">
-    <w:abstractNumId w:val="12"/>
+    <w:abstractNumId w:val="13"/>
     <w:lvlOverride w:ilvl="0">
       <w:startOverride w:val="1"/>
       <w:lvl w:ilvl="0">
@@ -9678,7 +10141,7 @@
     </w:lvlOverride>
   </w:num>
   <w:num w:numId="24">
-    <w:abstractNumId w:val="12"/>
+    <w:abstractNumId w:val="13"/>
     <w:lvlOverride w:ilvl="0">
       <w:lvl w:ilvl="0">
         <w:start w:val="1"/>
@@ -9948,13 +10411,13 @@
     </w:lvlOverride>
   </w:num>
   <w:num w:numId="25">
-    <w:abstractNumId w:val="12"/>
+    <w:abstractNumId w:val="13"/>
     <w:lvlOverride w:ilvl="0">
       <w:startOverride w:val="3"/>
     </w:lvlOverride>
   </w:num>
   <w:num w:numId="26">
-    <w:abstractNumId w:val="12"/>
+    <w:abstractNumId w:val="13"/>
     <w:lvlOverride w:ilvl="1">
       <w:startOverride w:val="2"/>
     </w:lvlOverride>
@@ -9963,10 +10426,10 @@
     <w:abstractNumId w:val="2"/>
   </w:num>
   <w:num w:numId="28">
-    <w:abstractNumId w:val="8"/>
+    <w:abstractNumId w:val="9"/>
   </w:num>
   <w:num w:numId="29">
-    <w:abstractNumId w:val="12"/>
+    <w:abstractNumId w:val="13"/>
     <w:lvlOverride w:ilvl="1">
       <w:startOverride w:val="3"/>
     </w:lvlOverride>
@@ -9981,31 +10444,34 @@
     <w:abstractNumId w:val="4"/>
   </w:num>
   <w:num w:numId="33">
-    <w:abstractNumId w:val="9"/>
+    <w:abstractNumId w:val="10"/>
   </w:num>
   <w:num w:numId="34">
     <w:abstractNumId w:val="1"/>
   </w:num>
   <w:num w:numId="35">
-    <w:abstractNumId w:val="7"/>
+    <w:abstractNumId w:val="8"/>
   </w:num>
   <w:num w:numId="36">
-    <w:abstractNumId w:val="9"/>
+    <w:abstractNumId w:val="10"/>
     <w:lvlOverride w:ilvl="0">
       <w:startOverride w:val="2"/>
     </w:lvlOverride>
   </w:num>
   <w:num w:numId="37">
-    <w:abstractNumId w:val="12"/>
+    <w:abstractNumId w:val="13"/>
     <w:lvlOverride w:ilvl="0">
       <w:startOverride w:val="4"/>
     </w:lvlOverride>
   </w:num>
   <w:num w:numId="38">
-    <w:abstractNumId w:val="12"/>
+    <w:abstractNumId w:val="13"/>
     <w:lvlOverride w:ilvl="0">
       <w:startOverride w:val="5"/>
     </w:lvlOverride>
+  </w:num>
+  <w:num w:numId="39">
+    <w:abstractNumId w:val="7"/>
   </w:num>
 </w:numbering>
 </file>
@@ -12287,4 +12753,16 @@
   </a:objectDefaults>
   <a:extraClrSchemeLst/>
 </a:theme>
+</file>
+
+<file path=customXml/item1.xml><?xml version="1.0" encoding="utf-8"?>
+<b:Sources xmlns:b="http://schemas.openxmlformats.org/officeDocument/2006/bibliography" xmlns="http://schemas.openxmlformats.org/officeDocument/2006/bibliography" SelectedStyle="\APA.XSL" StyleName="APA"/>
+</file>
+
+<file path=customXml/itemProps1.xml><?xml version="1.0" encoding="utf-8"?>
+<ds:datastoreItem xmlns:ds="http://schemas.openxmlformats.org/officeDocument/2006/customXml" ds:itemID="{8A90D9EA-11D2-461C-B008-07A5DC33FE15}">
+  <ds:schemaRefs>
+    <ds:schemaRef ds:uri="http://schemas.openxmlformats.org/officeDocument/2006/bibliography"/>
+  </ds:schemaRefs>
+</ds:datastoreItem>
 </file>
</xml_diff>